<commit_message>
Complete Beginner Introduction.docx added
</commit_message>
<xml_diff>
--- a/src/Tryhackme/Complete Beginner Introduction.docx
+++ b/src/Tryhackme/Complete Beginner Introduction.docx
@@ -2080,7 +2080,7 @@
         </w:rPr>
         <w:lastRenderedPageBreak/>
         <w:drawing>
-          <wp:inline distT="0" distB="0" distL="0" distR="0" wp14:anchorId="06B1B024" wp14:editId="7751E385">
+          <wp:inline distT="0" distB="0" distL="0" distR="0" wp14:anchorId="06B1B024" wp14:editId="7A42F635">
             <wp:extent cx="5943600" cy="3368675"/>
             <wp:effectExtent l="0" t="0" r="0" b="3175"/>
             <wp:docPr id="128905526" name="Picture 9"/>
@@ -3013,7 +3013,7 @@
           <w14:ligatures w14:val="none"/>
         </w:rPr>
         <w:pict w14:anchorId="7D43EC1F">
-          <v:rect id="_x0000_i1042" style="width:0;height:1.5pt" o:hralign="center" o:hrstd="t" o:hrnoshade="t" o:hr="t" fillcolor="#151c2b" stroked="f"/>
+          <v:rect id="_x0000_i1025" style="width:0;height:1.5pt" o:hralign="center" o:hrstd="t" o:hrnoshade="t" o:hr="t" fillcolor="#151c2b" stroked="f"/>
         </w:pict>
       </w:r>
     </w:p>
@@ -3046,6 +3046,1885 @@
       <w:pPr>
         <w:rPr>
           <w:rFonts w:ascii="Arial" w:hAnsi="Arial" w:cs="Arial"/>
+          <w:sz w:val="28"/>
+          <w:szCs w:val="28"/>
+        </w:rPr>
+      </w:pPr>
+      <w:r>
+        <w:rPr>
+          <w:rFonts w:ascii="Arial" w:hAnsi="Arial" w:cs="Arial"/>
+          <w:sz w:val="28"/>
+          <w:szCs w:val="28"/>
+          <w:highlight w:val="yellow"/>
+        </w:rPr>
+        <w:t>Vulnerability Researching</w:t>
+      </w:r>
+    </w:p>
+    <w:p>
+      <w:pPr>
+        <w:pStyle w:val="NormalWeb"/>
+        <w:shd w:val="clear" w:color="auto" w:fill="FFFFFF"/>
+        <w:rPr>
+          <w:rFonts w:ascii="Source Sans Pro" w:hAnsi="Source Sans Pro"/>
+          <w:color w:val="151C2B"/>
+        </w:rPr>
+      </w:pPr>
+      <w:r>
+        <w:rPr>
+          <w:rFonts w:ascii="Source Sans Pro" w:hAnsi="Source Sans Pro"/>
+          <w:color w:val="151C2B"/>
+        </w:rPr>
+        <w:t xml:space="preserve">Often in hacking you'll come across software that might be open to exploitation. For example, Content Management Systems (such as </w:t>
+      </w:r>
+      <w:proofErr w:type="spellStart"/>
+      <w:r>
+        <w:rPr>
+          <w:rFonts w:ascii="Source Sans Pro" w:hAnsi="Source Sans Pro"/>
+          <w:color w:val="151C2B"/>
+        </w:rPr>
+        <w:t>Wordpress</w:t>
+      </w:r>
+      <w:proofErr w:type="spellEnd"/>
+      <w:r>
+        <w:rPr>
+          <w:rFonts w:ascii="Source Sans Pro" w:hAnsi="Source Sans Pro"/>
+          <w:color w:val="151C2B"/>
+        </w:rPr>
+        <w:t xml:space="preserve">, </w:t>
+      </w:r>
+      <w:proofErr w:type="spellStart"/>
+      <w:r>
+        <w:rPr>
+          <w:rFonts w:ascii="Source Sans Pro" w:hAnsi="Source Sans Pro"/>
+          <w:color w:val="151C2B"/>
+        </w:rPr>
+        <w:t>FuelCMS</w:t>
+      </w:r>
+      <w:proofErr w:type="spellEnd"/>
+      <w:r>
+        <w:rPr>
+          <w:rFonts w:ascii="Source Sans Pro" w:hAnsi="Source Sans Pro"/>
+          <w:color w:val="151C2B"/>
+        </w:rPr>
+        <w:t xml:space="preserve">, Ghost, </w:t>
+      </w:r>
+      <w:proofErr w:type="spellStart"/>
+      <w:r>
+        <w:rPr>
+          <w:rFonts w:ascii="Source Sans Pro" w:hAnsi="Source Sans Pro"/>
+          <w:color w:val="151C2B"/>
+        </w:rPr>
+        <w:t>etc</w:t>
+      </w:r>
+      <w:proofErr w:type="spellEnd"/>
+      <w:r>
+        <w:rPr>
+          <w:rFonts w:ascii="Source Sans Pro" w:hAnsi="Source Sans Pro"/>
+          <w:color w:val="151C2B"/>
+        </w:rPr>
+        <w:t>) are frequently used to make setting up a website easier, and many of these are vulnerable to various attacks. So where would we look if we wanted to exploit specific software?</w:t>
+      </w:r>
+    </w:p>
+    <w:p>
+      <w:pPr>
+        <w:pStyle w:val="NormalWeb"/>
+        <w:shd w:val="clear" w:color="auto" w:fill="FFFFFF"/>
+        <w:rPr>
+          <w:rFonts w:ascii="Source Sans Pro" w:hAnsi="Source Sans Pro"/>
+          <w:color w:val="151C2B"/>
+        </w:rPr>
+      </w:pPr>
+      <w:r>
+        <w:rPr>
+          <w:rFonts w:ascii="Source Sans Pro" w:hAnsi="Source Sans Pro"/>
+          <w:color w:val="151C2B"/>
+        </w:rPr>
+        <w:t>The answer to that question lies in websites such as:</w:t>
+      </w:r>
+    </w:p>
+    <w:p>
+      <w:pPr>
+        <w:numPr>
+          <w:ilvl w:val="0"/>
+          <w:numId w:val="7"/>
+        </w:numPr>
+        <w:shd w:val="clear" w:color="auto" w:fill="FFFFFF"/>
+        <w:spacing w:after="0" w:line="240" w:lineRule="auto"/>
+        <w:rPr>
+          <w:rFonts w:ascii="Source Sans Pro" w:hAnsi="Source Sans Pro"/>
+          <w:color w:val="151C2B"/>
+        </w:rPr>
+      </w:pPr>
+      <w:hyperlink r:id="rId20" w:tgtFrame="_blank" w:history="1">
+        <w:proofErr w:type="spellStart"/>
+        <w:r>
+          <w:rPr>
+            <w:rStyle w:val="Hyperlink"/>
+            <w:rFonts w:ascii="Source Sans Pro" w:hAnsi="Source Sans Pro"/>
+            <w:color w:val="1153E4"/>
+            <w:u w:val="none"/>
+          </w:rPr>
+          <w:t>ExploitDB</w:t>
+        </w:r>
+        <w:proofErr w:type="spellEnd"/>
+      </w:hyperlink>
+    </w:p>
+    <w:p>
+      <w:pPr>
+        <w:numPr>
+          <w:ilvl w:val="0"/>
+          <w:numId w:val="7"/>
+        </w:numPr>
+        <w:shd w:val="clear" w:color="auto" w:fill="FFFFFF"/>
+        <w:spacing w:after="0" w:line="240" w:lineRule="auto"/>
+        <w:rPr>
+          <w:rFonts w:ascii="Source Sans Pro" w:hAnsi="Source Sans Pro"/>
+          <w:color w:val="151C2B"/>
+        </w:rPr>
+      </w:pPr>
+      <w:hyperlink r:id="rId21" w:tgtFrame="_blank" w:history="1">
+        <w:r>
+          <w:rPr>
+            <w:rStyle w:val="Hyperlink"/>
+            <w:rFonts w:ascii="Source Sans Pro" w:hAnsi="Source Sans Pro"/>
+            <w:color w:val="1153E4"/>
+            <w:u w:val="none"/>
+          </w:rPr>
+          <w:t>NVD</w:t>
+        </w:r>
+      </w:hyperlink>
+    </w:p>
+    <w:p>
+      <w:pPr>
+        <w:numPr>
+          <w:ilvl w:val="0"/>
+          <w:numId w:val="7"/>
+        </w:numPr>
+        <w:shd w:val="clear" w:color="auto" w:fill="FFFFFF"/>
+        <w:spacing w:after="0" w:line="240" w:lineRule="auto"/>
+        <w:rPr>
+          <w:rFonts w:ascii="Source Sans Pro" w:hAnsi="Source Sans Pro"/>
+          <w:color w:val="151C2B"/>
+        </w:rPr>
+      </w:pPr>
+      <w:hyperlink r:id="rId22" w:tgtFrame="_blank" w:history="1">
+        <w:r>
+          <w:rPr>
+            <w:rStyle w:val="glossary-term"/>
+            <w:rFonts w:ascii="Source Sans Pro" w:hAnsi="Source Sans Pro"/>
+            <w:color w:val="1153E4"/>
+          </w:rPr>
+          <w:t>CVE</w:t>
+        </w:r>
+        <w:r>
+          <w:rPr>
+            <w:rStyle w:val="Hyperlink"/>
+            <w:rFonts w:ascii="Source Sans Pro" w:hAnsi="Source Sans Pro"/>
+            <w:color w:val="1153E4"/>
+            <w:u w:val="none"/>
+          </w:rPr>
+          <w:t> </w:t>
+        </w:r>
+        <w:proofErr w:type="spellStart"/>
+        <w:r>
+          <w:rPr>
+            <w:rStyle w:val="Hyperlink"/>
+            <w:rFonts w:ascii="Source Sans Pro" w:hAnsi="Source Sans Pro"/>
+            <w:color w:val="1153E4"/>
+            <w:u w:val="none"/>
+          </w:rPr>
+          <w:t>Mitre</w:t>
+        </w:r>
+        <w:proofErr w:type="spellEnd"/>
+      </w:hyperlink>
+    </w:p>
+    <w:p>
+      <w:pPr>
+        <w:pStyle w:val="NormalWeb"/>
+        <w:shd w:val="clear" w:color="auto" w:fill="FFFFFF"/>
+        <w:spacing w:before="0" w:after="0"/>
+        <w:rPr>
+          <w:rFonts w:ascii="Source Sans Pro" w:hAnsi="Source Sans Pro"/>
+          <w:color w:val="151C2B"/>
+        </w:rPr>
+      </w:pPr>
+      <w:r>
+        <w:rPr>
+          <w:rFonts w:ascii="Source Sans Pro" w:hAnsi="Source Sans Pro"/>
+          <w:color w:val="151C2B"/>
+        </w:rPr>
+        <w:t>NVD keeps track of CVEs (</w:t>
+      </w:r>
+      <w:r>
+        <w:rPr>
+          <w:rFonts w:ascii="Source Sans Pro" w:hAnsi="Source Sans Pro"/>
+          <w:b/>
+          <w:bCs/>
+          <w:color w:val="151C2B"/>
+        </w:rPr>
+        <w:t>C</w:t>
+      </w:r>
+      <w:r>
+        <w:rPr>
+          <w:rFonts w:ascii="Source Sans Pro" w:hAnsi="Source Sans Pro"/>
+          <w:color w:val="151C2B"/>
+        </w:rPr>
+        <w:t>ommon </w:t>
+      </w:r>
+      <w:r>
+        <w:rPr>
+          <w:rFonts w:ascii="Source Sans Pro" w:hAnsi="Source Sans Pro"/>
+          <w:b/>
+          <w:bCs/>
+          <w:color w:val="151C2B"/>
+        </w:rPr>
+        <w:t>V</w:t>
+      </w:r>
+      <w:r>
+        <w:rPr>
+          <w:rFonts w:ascii="Source Sans Pro" w:hAnsi="Source Sans Pro"/>
+          <w:color w:val="151C2B"/>
+        </w:rPr>
+        <w:t>ulnerabilities and </w:t>
+      </w:r>
+      <w:r>
+        <w:rPr>
+          <w:rFonts w:ascii="Source Sans Pro" w:hAnsi="Source Sans Pro"/>
+          <w:b/>
+          <w:bCs/>
+          <w:color w:val="151C2B"/>
+        </w:rPr>
+        <w:t>E</w:t>
+      </w:r>
+      <w:r>
+        <w:rPr>
+          <w:rFonts w:ascii="Source Sans Pro" w:hAnsi="Source Sans Pro"/>
+          <w:color w:val="151C2B"/>
+        </w:rPr>
+        <w:t>xposures) -- whether or not there is an exploit publicly available -- so it's a really good place to look if you're researching vulnerabilities in a specific piece of software. CVEs take the form: </w:t>
+      </w:r>
+      <w:r>
+        <w:rPr>
+          <w:rStyle w:val="glossary-term"/>
+          <w:rFonts w:ascii="Source Sans Pro" w:hAnsi="Source Sans Pro"/>
+          <w:color w:val="151C2B"/>
+        </w:rPr>
+        <w:t>CVE</w:t>
+      </w:r>
+      <w:r>
+        <w:rPr>
+          <w:rFonts w:ascii="Source Sans Pro" w:hAnsi="Source Sans Pro"/>
+          <w:color w:val="151C2B"/>
+        </w:rPr>
+        <w:t>-YEAR-IDNUMBER</w:t>
+      </w:r>
+      <w:r>
+        <w:rPr>
+          <w:rFonts w:ascii="Source Sans Pro" w:hAnsi="Source Sans Pro"/>
+          <w:color w:val="151C2B"/>
+        </w:rPr>
+        <w:br/>
+        <w:t>(</w:t>
+      </w:r>
+      <w:r>
+        <w:rPr>
+          <w:rFonts w:ascii="Source Sans Pro" w:hAnsi="Source Sans Pro"/>
+          <w:i/>
+          <w:iCs/>
+          <w:color w:val="151C2B"/>
+        </w:rPr>
+        <w:t xml:space="preserve">Hint </w:t>
+      </w:r>
+      <w:proofErr w:type="spellStart"/>
+      <w:r>
+        <w:rPr>
+          <w:rFonts w:ascii="Source Sans Pro" w:hAnsi="Source Sans Pro"/>
+          <w:i/>
+          <w:iCs/>
+          <w:color w:val="151C2B"/>
+        </w:rPr>
+        <w:t>Hint</w:t>
+      </w:r>
+      <w:proofErr w:type="spellEnd"/>
+      <w:r>
+        <w:rPr>
+          <w:rFonts w:ascii="Source Sans Pro" w:hAnsi="Source Sans Pro"/>
+          <w:i/>
+          <w:iCs/>
+          <w:color w:val="151C2B"/>
+        </w:rPr>
+        <w:t>: It's going to be really useful in the questions!)</w:t>
+      </w:r>
+    </w:p>
+    <w:p>
+      <w:pPr>
+        <w:pStyle w:val="NormalWeb"/>
+        <w:shd w:val="clear" w:color="auto" w:fill="FFFFFF"/>
+        <w:spacing w:before="0" w:after="0"/>
+        <w:rPr>
+          <w:rFonts w:ascii="Source Sans Pro" w:hAnsi="Source Sans Pro"/>
+          <w:color w:val="151C2B"/>
+        </w:rPr>
+      </w:pPr>
+      <w:hyperlink r:id="rId23" w:tgtFrame="_blank" w:history="1">
+        <w:proofErr w:type="spellStart"/>
+        <w:r>
+          <w:rPr>
+            <w:rStyle w:val="Hyperlink"/>
+            <w:rFonts w:ascii="Source Sans Pro" w:hAnsi="Source Sans Pro"/>
+            <w:color w:val="1153E4"/>
+            <w:u w:val="none"/>
+          </w:rPr>
+          <w:t>ExploitDB</w:t>
+        </w:r>
+        <w:proofErr w:type="spellEnd"/>
+      </w:hyperlink>
+      <w:r>
+        <w:rPr>
+          <w:rFonts w:ascii="Source Sans Pro" w:hAnsi="Source Sans Pro"/>
+          <w:color w:val="151C2B"/>
+        </w:rPr>
+        <w:t xml:space="preserve"> tends to be very useful for hackers, as it often actually contains exploits that can be downloaded and used straight out of the box. It tends to be one of the first stops when you encounter software in a CTF or </w:t>
+      </w:r>
+      <w:proofErr w:type="spellStart"/>
+      <w:r>
+        <w:rPr>
+          <w:rFonts w:ascii="Source Sans Pro" w:hAnsi="Source Sans Pro"/>
+          <w:color w:val="151C2B"/>
+        </w:rPr>
+        <w:t>pentest</w:t>
+      </w:r>
+      <w:proofErr w:type="spellEnd"/>
+      <w:r>
+        <w:rPr>
+          <w:rFonts w:ascii="Source Sans Pro" w:hAnsi="Source Sans Pro"/>
+          <w:color w:val="151C2B"/>
+        </w:rPr>
+        <w:t>.</w:t>
+      </w:r>
+    </w:p>
+    <w:p>
+      <w:pPr>
+        <w:pStyle w:val="NormalWeb"/>
+        <w:shd w:val="clear" w:color="auto" w:fill="FFFFFF"/>
+        <w:spacing w:before="0" w:after="0"/>
+        <w:rPr>
+          <w:rFonts w:ascii="Source Sans Pro" w:hAnsi="Source Sans Pro"/>
+          <w:color w:val="151C2B"/>
+        </w:rPr>
+      </w:pPr>
+      <w:r>
+        <w:rPr>
+          <w:rFonts w:ascii="Source Sans Pro" w:hAnsi="Source Sans Pro"/>
+          <w:color w:val="151C2B"/>
+        </w:rPr>
+        <w:t>If you're inclined towards the CLI on Linux, Kali comes pre-installed with a tool called "</w:t>
+      </w:r>
+      <w:proofErr w:type="spellStart"/>
+      <w:r>
+        <w:rPr>
+          <w:rFonts w:ascii="Source Sans Pro" w:hAnsi="Source Sans Pro"/>
+          <w:color w:val="151C2B"/>
+        </w:rPr>
+        <w:t>searchsploit</w:t>
+      </w:r>
+      <w:proofErr w:type="spellEnd"/>
+      <w:r>
+        <w:rPr>
+          <w:rFonts w:ascii="Source Sans Pro" w:hAnsi="Source Sans Pro"/>
+          <w:color w:val="151C2B"/>
+        </w:rPr>
+        <w:t xml:space="preserve">" which allows you to search </w:t>
+      </w:r>
+      <w:proofErr w:type="spellStart"/>
+      <w:r>
+        <w:rPr>
+          <w:rFonts w:ascii="Source Sans Pro" w:hAnsi="Source Sans Pro"/>
+          <w:color w:val="151C2B"/>
+        </w:rPr>
+        <w:t>ExploitDB</w:t>
+      </w:r>
+      <w:proofErr w:type="spellEnd"/>
+      <w:r>
+        <w:rPr>
+          <w:rFonts w:ascii="Source Sans Pro" w:hAnsi="Source Sans Pro"/>
+          <w:color w:val="151C2B"/>
+        </w:rPr>
+        <w:t xml:space="preserve"> from your own machine. This is offline, and works using a downloaded version of the database, meaning that you already have all of the exploits already on your Kali </w:t>
+      </w:r>
+      <w:r>
+        <w:rPr>
+          <w:rStyle w:val="glossary-term"/>
+          <w:rFonts w:ascii="Source Sans Pro" w:hAnsi="Source Sans Pro"/>
+          <w:color w:val="151C2B"/>
+        </w:rPr>
+        <w:t>Linux</w:t>
+      </w:r>
+      <w:r>
+        <w:rPr>
+          <w:rFonts w:ascii="Source Sans Pro" w:hAnsi="Source Sans Pro"/>
+          <w:color w:val="151C2B"/>
+        </w:rPr>
+        <w:t>!</w:t>
+      </w:r>
+    </w:p>
+    <w:p>
+      <w:pPr>
+        <w:rPr>
+          <w:rFonts w:ascii="Source Sans Pro" w:hAnsi="Source Sans Pro"/>
+        </w:rPr>
+      </w:pPr>
+      <w:r>
+        <w:lastRenderedPageBreak/>
+        <w:pict w14:anchorId="02023D96">
+          <v:rect id="_x0000_i1026" style="width:0;height:1.5pt" o:hralign="center" o:hrstd="t" o:hrnoshade="t" o:hr="t" fillcolor="#151c2b" stroked="f"/>
+        </w:pict>
+      </w:r>
+    </w:p>
+    <w:p>
+      <w:pPr>
+        <w:pStyle w:val="NormalWeb"/>
+        <w:shd w:val="clear" w:color="auto" w:fill="FFFFFF"/>
+        <w:spacing w:before="0" w:after="0"/>
+        <w:rPr>
+          <w:rFonts w:ascii="Source Sans Pro" w:hAnsi="Source Sans Pro"/>
+          <w:color w:val="151C2B"/>
+        </w:rPr>
+      </w:pPr>
+      <w:r>
+        <w:rPr>
+          <w:rFonts w:ascii="Source Sans Pro" w:hAnsi="Source Sans Pro"/>
+          <w:color w:val="151C2B"/>
+        </w:rPr>
+        <w:t>Let's take an example. Say we're playing a CTF and we come across a website:</w:t>
+      </w:r>
+    </w:p>
+    <w:p>
+      <w:pPr>
+        <w:pStyle w:val="NormalWeb"/>
+        <w:shd w:val="clear" w:color="auto" w:fill="FFFFFF"/>
+        <w:rPr>
+          <w:rFonts w:ascii="Source Sans Pro" w:hAnsi="Source Sans Pro"/>
+          <w:color w:val="151C2B"/>
+        </w:rPr>
+      </w:pPr>
+      <w:r>
+        <w:rPr>
+          <w:rFonts w:ascii="Source Sans Pro" w:hAnsi="Source Sans Pro"/>
+          <w:noProof/>
+          <w:color w:val="151C2B"/>
+        </w:rPr>
+        <w:drawing>
+          <wp:inline distT="0" distB="0" distL="0" distR="0" wp14:anchorId="2B0145D0" wp14:editId="1099E06A">
+            <wp:extent cx="5943600" cy="2464435"/>
+            <wp:effectExtent l="0" t="0" r="0" b="0"/>
+            <wp:docPr id="1607227234" name="Picture 11" descr="FuelCMS home page"/>
+            <wp:cNvGraphicFramePr>
+              <a:graphicFrameLocks xmlns:a="http://schemas.openxmlformats.org/drawingml/2006/main" noChangeAspect="1"/>
+            </wp:cNvGraphicFramePr>
+            <a:graphic xmlns:a="http://schemas.openxmlformats.org/drawingml/2006/main">
+              <a:graphicData uri="http://schemas.openxmlformats.org/drawingml/2006/picture">
+                <pic:pic xmlns:pic="http://schemas.openxmlformats.org/drawingml/2006/picture">
+                  <pic:nvPicPr>
+                    <pic:cNvPr id="0" name="Picture 3" descr="FuelCMS home page"/>
+                    <pic:cNvPicPr>
+                      <a:picLocks noChangeAspect="1" noChangeArrowheads="1"/>
+                    </pic:cNvPicPr>
+                  </pic:nvPicPr>
+                  <pic:blipFill>
+                    <a:blip r:embed="rId24" cstate="print">
+                      <a:extLst>
+                        <a:ext uri="{28A0092B-C50C-407E-A947-70E740481C1C}">
+                          <a14:useLocalDpi xmlns:a14="http://schemas.microsoft.com/office/drawing/2010/main" val="0"/>
+                        </a:ext>
+                      </a:extLst>
+                    </a:blip>
+                    <a:srcRect/>
+                    <a:stretch>
+                      <a:fillRect/>
+                    </a:stretch>
+                  </pic:blipFill>
+                  <pic:spPr bwMode="auto">
+                    <a:xfrm>
+                      <a:off x="0" y="0"/>
+                      <a:ext cx="5943600" cy="2464435"/>
+                    </a:xfrm>
+                    <a:prstGeom prst="rect">
+                      <a:avLst/>
+                    </a:prstGeom>
+                    <a:noFill/>
+                    <a:ln>
+                      <a:noFill/>
+                    </a:ln>
+                  </pic:spPr>
+                </pic:pic>
+              </a:graphicData>
+            </a:graphic>
+          </wp:inline>
+        </w:drawing>
+      </w:r>
+    </w:p>
+    <w:p>
+      <w:pPr>
+        <w:pStyle w:val="NormalWeb"/>
+        <w:shd w:val="clear" w:color="auto" w:fill="FFFFFF"/>
+        <w:spacing w:before="0" w:after="0"/>
+        <w:rPr>
+          <w:rFonts w:ascii="Source Sans Pro" w:hAnsi="Source Sans Pro"/>
+          <w:color w:val="151C2B"/>
+        </w:rPr>
+      </w:pPr>
+      <w:r>
+        <w:rPr>
+          <w:rFonts w:ascii="Source Sans Pro" w:hAnsi="Source Sans Pro"/>
+          <w:color w:val="151C2B"/>
+        </w:rPr>
+        <w:t xml:space="preserve">Well, this is quite obviously </w:t>
+      </w:r>
+      <w:proofErr w:type="spellStart"/>
+      <w:r>
+        <w:rPr>
+          <w:rFonts w:ascii="Source Sans Pro" w:hAnsi="Source Sans Pro"/>
+          <w:color w:val="151C2B"/>
+        </w:rPr>
+        <w:t>FuelCMS</w:t>
+      </w:r>
+      <w:proofErr w:type="spellEnd"/>
+      <w:r>
+        <w:rPr>
+          <w:rFonts w:ascii="Source Sans Pro" w:hAnsi="Source Sans Pro"/>
+          <w:color w:val="151C2B"/>
+        </w:rPr>
+        <w:t>. Usually it won't be </w:t>
+      </w:r>
+      <w:r>
+        <w:rPr>
+          <w:rFonts w:ascii="Source Sans Pro" w:hAnsi="Source Sans Pro"/>
+          <w:i/>
+          <w:iCs/>
+          <w:color w:val="151C2B"/>
+        </w:rPr>
+        <w:t>this</w:t>
+      </w:r>
+      <w:r>
+        <w:rPr>
+          <w:rFonts w:ascii="Source Sans Pro" w:hAnsi="Source Sans Pro"/>
+          <w:color w:val="151C2B"/>
+        </w:rPr>
+        <w:t> obvious, but hey, we'll work with what we've got!</w:t>
+      </w:r>
+    </w:p>
+    <w:p>
+      <w:pPr>
+        <w:pStyle w:val="NormalWeb"/>
+        <w:shd w:val="clear" w:color="auto" w:fill="FFFFFF"/>
+        <w:spacing w:before="0" w:after="0"/>
+        <w:rPr>
+          <w:rFonts w:ascii="Source Sans Pro" w:hAnsi="Source Sans Pro"/>
+          <w:color w:val="151C2B"/>
+        </w:rPr>
+      </w:pPr>
+      <w:r>
+        <w:rPr>
+          <w:rFonts w:ascii="Source Sans Pro" w:hAnsi="Source Sans Pro"/>
+          <w:color w:val="151C2B"/>
+        </w:rPr>
+        <w:t xml:space="preserve">We know the software, so let's search for it in </w:t>
+      </w:r>
+      <w:proofErr w:type="spellStart"/>
+      <w:r>
+        <w:rPr>
+          <w:rFonts w:ascii="Source Sans Pro" w:hAnsi="Source Sans Pro"/>
+          <w:color w:val="151C2B"/>
+        </w:rPr>
+        <w:t>ExploitDB</w:t>
+      </w:r>
+      <w:proofErr w:type="spellEnd"/>
+      <w:r>
+        <w:rPr>
+          <w:rFonts w:ascii="Source Sans Pro" w:hAnsi="Source Sans Pro"/>
+          <w:color w:val="151C2B"/>
+        </w:rPr>
+        <w:t>.</w:t>
+      </w:r>
+      <w:r>
+        <w:rPr>
+          <w:rFonts w:ascii="Source Sans Pro" w:hAnsi="Source Sans Pro"/>
+          <w:color w:val="151C2B"/>
+        </w:rPr>
+        <w:br/>
+        <w:t>(</w:t>
+      </w:r>
+      <w:r>
+        <w:rPr>
+          <w:rFonts w:ascii="Source Sans Pro" w:hAnsi="Source Sans Pro"/>
+          <w:i/>
+          <w:iCs/>
+          <w:color w:val="151C2B"/>
+        </w:rPr>
+        <w:t>Note: I'm going to use the </w:t>
+      </w:r>
+      <w:r>
+        <w:rPr>
+          <w:rStyle w:val="glossary-term"/>
+          <w:rFonts w:ascii="Source Sans Pro" w:hAnsi="Source Sans Pro"/>
+          <w:i/>
+          <w:iCs/>
+          <w:color w:val="151C2B"/>
+        </w:rPr>
+        <w:t>CLI</w:t>
+      </w:r>
+      <w:r>
+        <w:rPr>
+          <w:rFonts w:ascii="Source Sans Pro" w:hAnsi="Source Sans Pro"/>
+          <w:i/>
+          <w:iCs/>
+          <w:color w:val="151C2B"/>
+        </w:rPr>
+        <w:t> tool in Kali, as it tends to be quicker from a workflow perspective -- however, you are welcome to use the website)</w:t>
+      </w:r>
+    </w:p>
+    <w:p>
+      <w:pPr>
+        <w:pStyle w:val="NormalWeb"/>
+        <w:shd w:val="clear" w:color="auto" w:fill="FFFFFF"/>
+        <w:rPr>
+          <w:rFonts w:ascii="Source Sans Pro" w:hAnsi="Source Sans Pro"/>
+          <w:color w:val="151C2B"/>
+        </w:rPr>
+      </w:pPr>
+      <w:r>
+        <w:rPr>
+          <w:rFonts w:ascii="Source Sans Pro" w:hAnsi="Source Sans Pro"/>
+          <w:color w:val="151C2B"/>
+        </w:rPr>
+        <w:t>I'm using the command </w:t>
+      </w:r>
+      <w:proofErr w:type="spellStart"/>
+      <w:r>
+        <w:rPr>
+          <w:rStyle w:val="HTMLCode"/>
+          <w:rFonts w:ascii="Consolas" w:hAnsi="Consolas"/>
+          <w:b/>
+          <w:bCs/>
+          <w:color w:val="FFFFFF"/>
+          <w:shd w:val="clear" w:color="auto" w:fill="212C42"/>
+        </w:rPr>
+        <w:t>searchsploit</w:t>
+      </w:r>
+      <w:proofErr w:type="spellEnd"/>
+      <w:r>
+        <w:rPr>
+          <w:rStyle w:val="HTMLCode"/>
+          <w:rFonts w:ascii="Consolas" w:hAnsi="Consolas"/>
+          <w:b/>
+          <w:bCs/>
+          <w:color w:val="FFFFFF"/>
+          <w:shd w:val="clear" w:color="auto" w:fill="212C42"/>
+        </w:rPr>
+        <w:t xml:space="preserve"> fuel </w:t>
+      </w:r>
+      <w:proofErr w:type="spellStart"/>
+      <w:r>
+        <w:rPr>
+          <w:rStyle w:val="HTMLCode"/>
+          <w:rFonts w:ascii="Consolas" w:hAnsi="Consolas"/>
+          <w:b/>
+          <w:bCs/>
+          <w:color w:val="FFFFFF"/>
+          <w:shd w:val="clear" w:color="auto" w:fill="212C42"/>
+        </w:rPr>
+        <w:t>cms</w:t>
+      </w:r>
+      <w:proofErr w:type="spellEnd"/>
+      <w:r>
+        <w:rPr>
+          <w:rFonts w:ascii="Source Sans Pro" w:hAnsi="Source Sans Pro"/>
+          <w:color w:val="151C2B"/>
+        </w:rPr>
+        <w:t> to search for exploits:</w:t>
+      </w:r>
+    </w:p>
+    <w:p>
+      <w:pPr>
+        <w:pStyle w:val="NormalWeb"/>
+        <w:shd w:val="clear" w:color="auto" w:fill="FFFFFF"/>
+        <w:rPr>
+          <w:rFonts w:ascii="Source Sans Pro" w:hAnsi="Source Sans Pro"/>
+          <w:color w:val="151C2B"/>
+        </w:rPr>
+      </w:pPr>
+      <w:r>
+        <w:rPr>
+          <w:rFonts w:ascii="Source Sans Pro" w:hAnsi="Source Sans Pro"/>
+          <w:noProof/>
+          <w:color w:val="151C2B"/>
+        </w:rPr>
+        <w:drawing>
+          <wp:inline distT="0" distB="0" distL="0" distR="0" wp14:anchorId="6ADFF762" wp14:editId="3D4EBC48">
+            <wp:extent cx="5943600" cy="360680"/>
+            <wp:effectExtent l="0" t="0" r="0" b="1270"/>
+            <wp:docPr id="40274066" name="Picture 10" descr="Searchsploit results for FuelCMS"/>
+            <wp:cNvGraphicFramePr>
+              <a:graphicFrameLocks xmlns:a="http://schemas.openxmlformats.org/drawingml/2006/main" noChangeAspect="1"/>
+            </wp:cNvGraphicFramePr>
+            <a:graphic xmlns:a="http://schemas.openxmlformats.org/drawingml/2006/main">
+              <a:graphicData uri="http://schemas.openxmlformats.org/drawingml/2006/picture">
+                <pic:pic xmlns:pic="http://schemas.openxmlformats.org/drawingml/2006/picture">
+                  <pic:nvPicPr>
+                    <pic:cNvPr id="0" name="Picture 4" descr="Searchsploit results for FuelCMS"/>
+                    <pic:cNvPicPr>
+                      <a:picLocks noChangeAspect="1" noChangeArrowheads="1"/>
+                    </pic:cNvPicPr>
+                  </pic:nvPicPr>
+                  <pic:blipFill>
+                    <a:blip r:embed="rId25" cstate="print">
+                      <a:extLst>
+                        <a:ext uri="{28A0092B-C50C-407E-A947-70E740481C1C}">
+                          <a14:useLocalDpi xmlns:a14="http://schemas.microsoft.com/office/drawing/2010/main" val="0"/>
+                        </a:ext>
+                      </a:extLst>
+                    </a:blip>
+                    <a:srcRect/>
+                    <a:stretch>
+                      <a:fillRect/>
+                    </a:stretch>
+                  </pic:blipFill>
+                  <pic:spPr bwMode="auto">
+                    <a:xfrm>
+                      <a:off x="0" y="0"/>
+                      <a:ext cx="5943600" cy="360680"/>
+                    </a:xfrm>
+                    <a:prstGeom prst="rect">
+                      <a:avLst/>
+                    </a:prstGeom>
+                    <a:noFill/>
+                    <a:ln>
+                      <a:noFill/>
+                    </a:ln>
+                  </pic:spPr>
+                </pic:pic>
+              </a:graphicData>
+            </a:graphic>
+          </wp:inline>
+        </w:drawing>
+      </w:r>
+    </w:p>
+    <w:p>
+      <w:pPr>
+        <w:pStyle w:val="NormalWeb"/>
+        <w:shd w:val="clear" w:color="auto" w:fill="FFFFFF"/>
+        <w:rPr>
+          <w:rFonts w:ascii="Source Sans Pro" w:hAnsi="Source Sans Pro"/>
+          <w:color w:val="151C2B"/>
+        </w:rPr>
+      </w:pPr>
+      <w:r>
+        <w:rPr>
+          <w:rFonts w:ascii="Source Sans Pro" w:hAnsi="Source Sans Pro"/>
+          <w:color w:val="151C2B"/>
+        </w:rPr>
+        <w:t>If you prefer doing things in the website, here are the results from there:</w:t>
+      </w:r>
+    </w:p>
+    <w:p>
+      <w:pPr>
+        <w:pStyle w:val="NormalWeb"/>
+        <w:shd w:val="clear" w:color="auto" w:fill="FFFFFF"/>
+        <w:rPr>
+          <w:rFonts w:ascii="Source Sans Pro" w:hAnsi="Source Sans Pro"/>
+          <w:color w:val="151C2B"/>
+        </w:rPr>
+      </w:pPr>
+      <w:r>
+        <w:rPr>
+          <w:rFonts w:ascii="Source Sans Pro" w:hAnsi="Source Sans Pro"/>
+          <w:noProof/>
+          <w:color w:val="151C2B"/>
+        </w:rPr>
+        <w:drawing>
+          <wp:inline distT="0" distB="0" distL="0" distR="0" wp14:anchorId="2D224BA3" wp14:editId="38A216BA">
+            <wp:extent cx="5943600" cy="1928495"/>
+            <wp:effectExtent l="0" t="0" r="0" b="0"/>
+            <wp:docPr id="71630778" name="Picture 9" descr="ExploitDB results for FuelCMS"/>
+            <wp:cNvGraphicFramePr>
+              <a:graphicFrameLocks xmlns:a="http://schemas.openxmlformats.org/drawingml/2006/main" noChangeAspect="1"/>
+            </wp:cNvGraphicFramePr>
+            <a:graphic xmlns:a="http://schemas.openxmlformats.org/drawingml/2006/main">
+              <a:graphicData uri="http://schemas.openxmlformats.org/drawingml/2006/picture">
+                <pic:pic xmlns:pic="http://schemas.openxmlformats.org/drawingml/2006/picture">
+                  <pic:nvPicPr>
+                    <pic:cNvPr id="0" name="Picture 5" descr="ExploitDB results for FuelCMS"/>
+                    <pic:cNvPicPr>
+                      <a:picLocks noChangeAspect="1" noChangeArrowheads="1"/>
+                    </pic:cNvPicPr>
+                  </pic:nvPicPr>
+                  <pic:blipFill>
+                    <a:blip r:embed="rId26" cstate="print">
+                      <a:extLst>
+                        <a:ext uri="{28A0092B-C50C-407E-A947-70E740481C1C}">
+                          <a14:useLocalDpi xmlns:a14="http://schemas.microsoft.com/office/drawing/2010/main" val="0"/>
+                        </a:ext>
+                      </a:extLst>
+                    </a:blip>
+                    <a:srcRect/>
+                    <a:stretch>
+                      <a:fillRect/>
+                    </a:stretch>
+                  </pic:blipFill>
+                  <pic:spPr bwMode="auto">
+                    <a:xfrm>
+                      <a:off x="0" y="0"/>
+                      <a:ext cx="5943600" cy="1928495"/>
+                    </a:xfrm>
+                    <a:prstGeom prst="rect">
+                      <a:avLst/>
+                    </a:prstGeom>
+                    <a:noFill/>
+                    <a:ln>
+                      <a:noFill/>
+                    </a:ln>
+                  </pic:spPr>
+                </pic:pic>
+              </a:graphicData>
+            </a:graphic>
+          </wp:inline>
+        </w:drawing>
+      </w:r>
+    </w:p>
+    <w:p>
+      <w:pPr>
+        <w:pStyle w:val="NormalWeb"/>
+        <w:shd w:val="clear" w:color="auto" w:fill="FFFFFF"/>
+        <w:rPr>
+          <w:rFonts w:ascii="Source Sans Pro" w:hAnsi="Source Sans Pro"/>
+          <w:color w:val="151C2B"/>
+        </w:rPr>
+      </w:pPr>
+      <w:r>
+        <w:rPr>
+          <w:rFonts w:ascii="Source Sans Pro" w:hAnsi="Source Sans Pro"/>
+          <w:color w:val="151C2B"/>
+        </w:rPr>
+        <w:lastRenderedPageBreak/>
+        <w:t>Success! We've got an exploit that we can now use against the website!</w:t>
+      </w:r>
+    </w:p>
+    <w:p>
+      <w:pPr>
+        <w:pStyle w:val="NormalWeb"/>
+        <w:shd w:val="clear" w:color="auto" w:fill="FFFFFF"/>
+        <w:rPr>
+          <w:rFonts w:ascii="Source Sans Pro" w:hAnsi="Source Sans Pro"/>
+          <w:color w:val="151C2B"/>
+        </w:rPr>
+      </w:pPr>
+      <w:proofErr w:type="gramStart"/>
+      <w:r>
+        <w:rPr>
+          <w:rFonts w:ascii="Source Sans Pro" w:hAnsi="Source Sans Pro"/>
+          <w:color w:val="151C2B"/>
+        </w:rPr>
+        <w:t>Actually</w:t>
+      </w:r>
+      <w:proofErr w:type="gramEnd"/>
+      <w:r>
+        <w:rPr>
+          <w:rFonts w:ascii="Source Sans Pro" w:hAnsi="Source Sans Pro"/>
+          <w:color w:val="151C2B"/>
+        </w:rPr>
+        <w:t xml:space="preserve"> using the exploit is </w:t>
+      </w:r>
+      <w:proofErr w:type="spellStart"/>
+      <w:r>
+        <w:rPr>
+          <w:rFonts w:ascii="Source Sans Pro" w:hAnsi="Source Sans Pro"/>
+          <w:color w:val="151C2B"/>
+        </w:rPr>
+        <w:t>outwith</w:t>
+      </w:r>
+      <w:proofErr w:type="spellEnd"/>
+      <w:r>
+        <w:rPr>
+          <w:rFonts w:ascii="Source Sans Pro" w:hAnsi="Source Sans Pro"/>
+          <w:color w:val="151C2B"/>
+        </w:rPr>
+        <w:t xml:space="preserve"> the scope of this room, but you can see the process. </w:t>
+      </w:r>
+    </w:p>
+    <w:p>
+      <w:pPr>
+        <w:pStyle w:val="NormalWeb"/>
+        <w:shd w:val="clear" w:color="auto" w:fill="FFFFFF"/>
+        <w:rPr>
+          <w:rFonts w:ascii="Source Sans Pro" w:hAnsi="Source Sans Pro"/>
+          <w:color w:val="151C2B"/>
+        </w:rPr>
+      </w:pPr>
+      <w:r>
+        <w:rPr>
+          <w:rFonts w:ascii="Source Sans Pro" w:hAnsi="Source Sans Pro"/>
+          <w:color w:val="151C2B"/>
+        </w:rPr>
+        <w:t>If you click on the title you'll be given a bit more of an explanation about the exploit:</w:t>
+      </w:r>
+    </w:p>
+    <w:p>
+      <w:pPr>
+        <w:pStyle w:val="NormalWeb"/>
+        <w:shd w:val="clear" w:color="auto" w:fill="FFFFFF"/>
+        <w:rPr>
+          <w:rFonts w:ascii="Source Sans Pro" w:hAnsi="Source Sans Pro"/>
+          <w:color w:val="151C2B"/>
+        </w:rPr>
+      </w:pPr>
+      <w:r>
+        <w:rPr>
+          <w:rFonts w:ascii="Source Sans Pro" w:hAnsi="Source Sans Pro"/>
+          <w:noProof/>
+          <w:color w:val="151C2B"/>
+        </w:rPr>
+        <w:drawing>
+          <wp:inline distT="0" distB="0" distL="0" distR="0" wp14:anchorId="17BC6863" wp14:editId="2867FEAE">
+            <wp:extent cx="5943600" cy="1327785"/>
+            <wp:effectExtent l="0" t="0" r="0" b="5715"/>
+            <wp:docPr id="1954768096" name="Picture 8" descr="Information about a remote code execution in FuelCMS 1.4.1"/>
+            <wp:cNvGraphicFramePr>
+              <a:graphicFrameLocks xmlns:a="http://schemas.openxmlformats.org/drawingml/2006/main" noChangeAspect="1"/>
+            </wp:cNvGraphicFramePr>
+            <a:graphic xmlns:a="http://schemas.openxmlformats.org/drawingml/2006/main">
+              <a:graphicData uri="http://schemas.openxmlformats.org/drawingml/2006/picture">
+                <pic:pic xmlns:pic="http://schemas.openxmlformats.org/drawingml/2006/picture">
+                  <pic:nvPicPr>
+                    <pic:cNvPr id="0" name="Picture 6" descr="Information about a remote code execution in FuelCMS 1.4.1"/>
+                    <pic:cNvPicPr>
+                      <a:picLocks noChangeAspect="1" noChangeArrowheads="1"/>
+                    </pic:cNvPicPr>
+                  </pic:nvPicPr>
+                  <pic:blipFill>
+                    <a:blip r:embed="rId27" cstate="print">
+                      <a:extLst>
+                        <a:ext uri="{28A0092B-C50C-407E-A947-70E740481C1C}">
+                          <a14:useLocalDpi xmlns:a14="http://schemas.microsoft.com/office/drawing/2010/main" val="0"/>
+                        </a:ext>
+                      </a:extLst>
+                    </a:blip>
+                    <a:srcRect/>
+                    <a:stretch>
+                      <a:fillRect/>
+                    </a:stretch>
+                  </pic:blipFill>
+                  <pic:spPr bwMode="auto">
+                    <a:xfrm>
+                      <a:off x="0" y="0"/>
+                      <a:ext cx="5943600" cy="1327785"/>
+                    </a:xfrm>
+                    <a:prstGeom prst="rect">
+                      <a:avLst/>
+                    </a:prstGeom>
+                    <a:noFill/>
+                    <a:ln>
+                      <a:noFill/>
+                    </a:ln>
+                  </pic:spPr>
+                </pic:pic>
+              </a:graphicData>
+            </a:graphic>
+          </wp:inline>
+        </w:drawing>
+      </w:r>
+    </w:p>
+    <w:p>
+      <w:pPr>
+        <w:rPr>
+          <w:rFonts w:ascii="Arial" w:hAnsi="Arial" w:cs="Arial"/>
+          <w:b/>
+          <w:bCs/>
+          <w:sz w:val="28"/>
+          <w:szCs w:val="28"/>
+        </w:rPr>
+      </w:pPr>
+      <w:r>
+        <w:rPr>
+          <w:rFonts w:ascii="Arial" w:hAnsi="Arial" w:cs="Arial"/>
+          <w:b/>
+          <w:bCs/>
+          <w:sz w:val="28"/>
+          <w:szCs w:val="28"/>
+        </w:rPr>
+        <w:t>Manual Pages</w:t>
+      </w:r>
+    </w:p>
+    <w:p>
+      <w:pPr>
+        <w:pStyle w:val="NormalWeb"/>
+        <w:shd w:val="clear" w:color="auto" w:fill="FFFFFF"/>
+        <w:spacing w:before="0" w:after="0"/>
+        <w:rPr>
+          <w:rFonts w:ascii="Source Sans Pro" w:hAnsi="Source Sans Pro"/>
+          <w:color w:val="151C2B"/>
+        </w:rPr>
+      </w:pPr>
+      <w:r>
+        <w:rPr>
+          <w:rFonts w:ascii="Source Sans Pro" w:hAnsi="Source Sans Pro"/>
+          <w:color w:val="151C2B"/>
+        </w:rPr>
+        <w:t>If you haven't already worked in Linux, take a look at the </w:t>
+      </w:r>
+      <w:hyperlink r:id="rId28" w:tgtFrame="_blank" w:history="1">
+        <w:r>
+          <w:rPr>
+            <w:rStyle w:val="glossary-term"/>
+            <w:rFonts w:ascii="Source Sans Pro" w:hAnsi="Source Sans Pro"/>
+            <w:color w:val="1153E4"/>
+          </w:rPr>
+          <w:t>Linux</w:t>
+        </w:r>
+        <w:r>
+          <w:rPr>
+            <w:rStyle w:val="Hyperlink"/>
+            <w:rFonts w:ascii="Source Sans Pro" w:hAnsi="Source Sans Pro"/>
+            <w:color w:val="1153E4"/>
+            <w:u w:val="none"/>
+          </w:rPr>
+          <w:t> Fundamentals</w:t>
+        </w:r>
+      </w:hyperlink>
+      <w:r>
+        <w:rPr>
+          <w:rFonts w:ascii="Source Sans Pro" w:hAnsi="Source Sans Pro"/>
+          <w:color w:val="151C2B"/>
+        </w:rPr>
+        <w:t> module. </w:t>
+      </w:r>
+      <w:r>
+        <w:rPr>
+          <w:rStyle w:val="glossary-term"/>
+          <w:rFonts w:ascii="Source Sans Pro" w:hAnsi="Source Sans Pro"/>
+          <w:color w:val="151C2B"/>
+        </w:rPr>
+        <w:t>Linux</w:t>
+      </w:r>
+      <w:r>
+        <w:rPr>
+          <w:rFonts w:ascii="Source Sans Pro" w:hAnsi="Source Sans Pro"/>
+          <w:color w:val="151C2B"/>
+        </w:rPr>
+        <w:t> (usually Kali </w:t>
+      </w:r>
+      <w:r>
+        <w:rPr>
+          <w:rStyle w:val="glossary-term"/>
+          <w:rFonts w:ascii="Source Sans Pro" w:hAnsi="Source Sans Pro"/>
+          <w:color w:val="151C2B"/>
+        </w:rPr>
+        <w:t>Linux</w:t>
+      </w:r>
+      <w:r>
+        <w:rPr>
+          <w:rFonts w:ascii="Source Sans Pro" w:hAnsi="Source Sans Pro"/>
+          <w:color w:val="151C2B"/>
+        </w:rPr>
+        <w:t>) is without a doubt the most ubiquitous operating system used in hacking, so it pays to be familiar with it!</w:t>
+      </w:r>
+    </w:p>
+    <w:p>
+      <w:pPr>
+        <w:pStyle w:val="NormalWeb"/>
+        <w:shd w:val="clear" w:color="auto" w:fill="FFFFFF"/>
+        <w:spacing w:before="0" w:after="0"/>
+        <w:rPr>
+          <w:rFonts w:ascii="Source Sans Pro" w:hAnsi="Source Sans Pro"/>
+          <w:color w:val="151C2B"/>
+        </w:rPr>
+      </w:pPr>
+      <w:r>
+        <w:rPr>
+          <w:rFonts w:ascii="Source Sans Pro" w:hAnsi="Source Sans Pro"/>
+          <w:color w:val="151C2B"/>
+        </w:rPr>
+        <w:t>One of the many useful features of </w:t>
+      </w:r>
+      <w:r>
+        <w:rPr>
+          <w:rStyle w:val="glossary-term"/>
+          <w:rFonts w:ascii="Source Sans Pro" w:hAnsi="Source Sans Pro"/>
+          <w:color w:val="151C2B"/>
+        </w:rPr>
+        <w:t>Linux</w:t>
+      </w:r>
+      <w:r>
+        <w:rPr>
+          <w:rFonts w:ascii="Source Sans Pro" w:hAnsi="Source Sans Pro"/>
+          <w:color w:val="151C2B"/>
+        </w:rPr>
+        <w:t> is the inbuilt </w:t>
+      </w:r>
+      <w:r>
+        <w:rPr>
+          <w:rStyle w:val="HTMLCode"/>
+          <w:rFonts w:ascii="Consolas" w:hAnsi="Consolas"/>
+          <w:b/>
+          <w:bCs/>
+          <w:color w:val="FFFFFF"/>
+          <w:shd w:val="clear" w:color="auto" w:fill="212C42"/>
+        </w:rPr>
+        <w:t>man</w:t>
+      </w:r>
+      <w:r>
+        <w:rPr>
+          <w:rFonts w:ascii="Source Sans Pro" w:hAnsi="Source Sans Pro"/>
+          <w:color w:val="151C2B"/>
+        </w:rPr>
+        <w:t> command, which gives you access to the manual pages for most tools directly inside your terminal. Occasionally you'll find a tool that doesn't have a manual entry; however, this is rare. Generally speaking, when you don't know how to use a tool, </w:t>
+      </w:r>
+      <w:r>
+        <w:rPr>
+          <w:rStyle w:val="HTMLCode"/>
+          <w:rFonts w:ascii="Consolas" w:hAnsi="Consolas"/>
+          <w:b/>
+          <w:bCs/>
+          <w:color w:val="FFFFFF"/>
+          <w:shd w:val="clear" w:color="auto" w:fill="212C42"/>
+        </w:rPr>
+        <w:t>man</w:t>
+      </w:r>
+      <w:r>
+        <w:rPr>
+          <w:rFonts w:ascii="Source Sans Pro" w:hAnsi="Source Sans Pro"/>
+          <w:color w:val="151C2B"/>
+        </w:rPr>
+        <w:t> should be your first port of call.</w:t>
+      </w:r>
+    </w:p>
+    <w:p>
+      <w:pPr>
+        <w:pStyle w:val="NormalWeb"/>
+        <w:shd w:val="clear" w:color="auto" w:fill="FFFFFF"/>
+        <w:rPr>
+          <w:rFonts w:ascii="Source Sans Pro" w:hAnsi="Source Sans Pro"/>
+          <w:color w:val="151C2B"/>
+        </w:rPr>
+      </w:pPr>
+      <w:r>
+        <w:rPr>
+          <w:rFonts w:ascii="Source Sans Pro" w:hAnsi="Source Sans Pro"/>
+          <w:color w:val="151C2B"/>
+        </w:rPr>
+        <w:t>Let's give this a shot!</w:t>
+      </w:r>
+    </w:p>
+    <w:p>
+      <w:pPr>
+        <w:pStyle w:val="NormalWeb"/>
+        <w:shd w:val="clear" w:color="auto" w:fill="FFFFFF"/>
+        <w:spacing w:before="0" w:after="0"/>
+        <w:rPr>
+          <w:rFonts w:ascii="Source Sans Pro" w:hAnsi="Source Sans Pro"/>
+          <w:color w:val="151C2B"/>
+        </w:rPr>
+      </w:pPr>
+      <w:r>
+        <w:rPr>
+          <w:rFonts w:ascii="Source Sans Pro" w:hAnsi="Source Sans Pro"/>
+          <w:color w:val="151C2B"/>
+        </w:rPr>
+        <w:t>Say we want to connect to a remote computer using SSH, but we don't know the syntax. We can try </w:t>
+      </w:r>
+      <w:r>
+        <w:rPr>
+          <w:rStyle w:val="HTMLCode"/>
+          <w:rFonts w:ascii="Consolas" w:hAnsi="Consolas"/>
+          <w:b/>
+          <w:bCs/>
+          <w:color w:val="FFFFFF"/>
+          <w:shd w:val="clear" w:color="auto" w:fill="212C42"/>
+        </w:rPr>
+        <w:t>man ssh</w:t>
+      </w:r>
+      <w:r>
+        <w:rPr>
+          <w:rFonts w:ascii="Source Sans Pro" w:hAnsi="Source Sans Pro"/>
+          <w:color w:val="151C2B"/>
+        </w:rPr>
+        <w:t> to get the manual page for </w:t>
+      </w:r>
+      <w:r>
+        <w:rPr>
+          <w:rStyle w:val="glossary-term"/>
+          <w:rFonts w:ascii="Source Sans Pro" w:hAnsi="Source Sans Pro"/>
+          <w:color w:val="151C2B"/>
+        </w:rPr>
+        <w:t>SSH</w:t>
+      </w:r>
+      <w:r>
+        <w:rPr>
+          <w:rFonts w:ascii="Source Sans Pro" w:hAnsi="Source Sans Pro"/>
+          <w:color w:val="151C2B"/>
+        </w:rPr>
+        <w:t>:</w:t>
+      </w:r>
+    </w:p>
+    <w:p>
+      <w:pPr>
+        <w:pStyle w:val="NormalWeb"/>
+        <w:shd w:val="clear" w:color="auto" w:fill="FFFFFF"/>
+        <w:rPr>
+          <w:rFonts w:ascii="Source Sans Pro" w:hAnsi="Source Sans Pro"/>
+          <w:color w:val="151C2B"/>
+        </w:rPr>
+      </w:pPr>
+      <w:r>
+        <w:rPr>
+          <w:rFonts w:ascii="Source Sans Pro" w:hAnsi="Source Sans Pro"/>
+          <w:noProof/>
+          <w:color w:val="151C2B"/>
+        </w:rPr>
+        <w:drawing>
+          <wp:inline distT="0" distB="0" distL="0" distR="0" wp14:anchorId="65BEE165" wp14:editId="38BF2B31">
+            <wp:extent cx="5943600" cy="1435735"/>
+            <wp:effectExtent l="0" t="0" r="0" b="0"/>
+            <wp:docPr id="1570323002" name="Picture 16"/>
+            <wp:cNvGraphicFramePr>
+              <a:graphicFrameLocks xmlns:a="http://schemas.openxmlformats.org/drawingml/2006/main" noChangeAspect="1"/>
+            </wp:cNvGraphicFramePr>
+            <a:graphic xmlns:a="http://schemas.openxmlformats.org/drawingml/2006/main">
+              <a:graphicData uri="http://schemas.openxmlformats.org/drawingml/2006/picture">
+                <pic:pic xmlns:pic="http://schemas.openxmlformats.org/drawingml/2006/picture">
+                  <pic:nvPicPr>
+                    <pic:cNvPr id="0" name="Picture 12"/>
+                    <pic:cNvPicPr>
+                      <a:picLocks noChangeAspect="1" noChangeArrowheads="1"/>
+                    </pic:cNvPicPr>
+                  </pic:nvPicPr>
+                  <pic:blipFill>
+                    <a:blip r:embed="rId29" cstate="print">
+                      <a:extLst>
+                        <a:ext uri="{28A0092B-C50C-407E-A947-70E740481C1C}">
+                          <a14:useLocalDpi xmlns:a14="http://schemas.microsoft.com/office/drawing/2010/main" val="0"/>
+                        </a:ext>
+                      </a:extLst>
+                    </a:blip>
+                    <a:srcRect/>
+                    <a:stretch>
+                      <a:fillRect/>
+                    </a:stretch>
+                  </pic:blipFill>
+                  <pic:spPr bwMode="auto">
+                    <a:xfrm>
+                      <a:off x="0" y="0"/>
+                      <a:ext cx="5943600" cy="1435735"/>
+                    </a:xfrm>
+                    <a:prstGeom prst="rect">
+                      <a:avLst/>
+                    </a:prstGeom>
+                    <a:noFill/>
+                    <a:ln>
+                      <a:noFill/>
+                    </a:ln>
+                  </pic:spPr>
+                </pic:pic>
+              </a:graphicData>
+            </a:graphic>
+          </wp:inline>
+        </w:drawing>
+      </w:r>
+    </w:p>
+    <w:p>
+      <w:pPr>
+        <w:pStyle w:val="NormalWeb"/>
+        <w:shd w:val="clear" w:color="auto" w:fill="FFFFFF"/>
+        <w:rPr>
+          <w:rFonts w:ascii="Source Sans Pro" w:hAnsi="Source Sans Pro"/>
+          <w:color w:val="151C2B"/>
+        </w:rPr>
+      </w:pPr>
+      <w:r>
+        <w:rPr>
+          <w:rFonts w:ascii="Source Sans Pro" w:hAnsi="Source Sans Pro"/>
+          <w:color w:val="151C2B"/>
+        </w:rPr>
+        <w:t>Awesome!</w:t>
+      </w:r>
+    </w:p>
+    <w:p>
+      <w:pPr>
+        <w:pStyle w:val="NormalWeb"/>
+        <w:shd w:val="clear" w:color="auto" w:fill="FFFFFF"/>
+        <w:spacing w:before="0" w:after="0"/>
+        <w:rPr>
+          <w:rFonts w:ascii="Source Sans Pro" w:hAnsi="Source Sans Pro"/>
+          <w:color w:val="151C2B"/>
+        </w:rPr>
+      </w:pPr>
+      <w:r>
+        <w:rPr>
+          <w:rFonts w:ascii="Source Sans Pro" w:hAnsi="Source Sans Pro"/>
+          <w:color w:val="151C2B"/>
+        </w:rPr>
+        <w:t>We can see in the description that the syntax for using </w:t>
+      </w:r>
+      <w:r>
+        <w:rPr>
+          <w:rStyle w:val="glossary-term"/>
+          <w:rFonts w:ascii="Source Sans Pro" w:hAnsi="Source Sans Pro"/>
+          <w:color w:val="151C2B"/>
+        </w:rPr>
+        <w:t>SSH</w:t>
+      </w:r>
+      <w:r>
+        <w:rPr>
+          <w:rFonts w:ascii="Source Sans Pro" w:hAnsi="Source Sans Pro"/>
+          <w:color w:val="151C2B"/>
+        </w:rPr>
+        <w:t> is &lt;user&gt;@&lt;host&gt;:</w:t>
+      </w:r>
+    </w:p>
+    <w:p>
+      <w:pPr>
+        <w:pStyle w:val="NormalWeb"/>
+        <w:shd w:val="clear" w:color="auto" w:fill="FFFFFF"/>
+        <w:rPr>
+          <w:rFonts w:ascii="Source Sans Pro" w:hAnsi="Source Sans Pro"/>
+          <w:color w:val="151C2B"/>
+        </w:rPr>
+      </w:pPr>
+      <w:r>
+        <w:rPr>
+          <w:rFonts w:ascii="Source Sans Pro" w:hAnsi="Source Sans Pro"/>
+          <w:noProof/>
+          <w:color w:val="151C2B"/>
+        </w:rPr>
+        <w:drawing>
+          <wp:inline distT="0" distB="0" distL="0" distR="0" wp14:anchorId="66D9CAB0" wp14:editId="6C55F5AF">
+            <wp:extent cx="5943600" cy="180975"/>
+            <wp:effectExtent l="0" t="0" r="0" b="9525"/>
+            <wp:docPr id="221793766" name="Picture 15"/>
+            <wp:cNvGraphicFramePr>
+              <a:graphicFrameLocks xmlns:a="http://schemas.openxmlformats.org/drawingml/2006/main" noChangeAspect="1"/>
+            </wp:cNvGraphicFramePr>
+            <a:graphic xmlns:a="http://schemas.openxmlformats.org/drawingml/2006/main">
+              <a:graphicData uri="http://schemas.openxmlformats.org/drawingml/2006/picture">
+                <pic:pic xmlns:pic="http://schemas.openxmlformats.org/drawingml/2006/picture">
+                  <pic:nvPicPr>
+                    <pic:cNvPr id="0" name="Picture 13"/>
+                    <pic:cNvPicPr>
+                      <a:picLocks noChangeAspect="1" noChangeArrowheads="1"/>
+                    </pic:cNvPicPr>
+                  </pic:nvPicPr>
+                  <pic:blipFill>
+                    <a:blip r:embed="rId30" cstate="print">
+                      <a:extLst>
+                        <a:ext uri="{28A0092B-C50C-407E-A947-70E740481C1C}">
+                          <a14:useLocalDpi xmlns:a14="http://schemas.microsoft.com/office/drawing/2010/main" val="0"/>
+                        </a:ext>
+                      </a:extLst>
+                    </a:blip>
+                    <a:srcRect/>
+                    <a:stretch>
+                      <a:fillRect/>
+                    </a:stretch>
+                  </pic:blipFill>
+                  <pic:spPr bwMode="auto">
+                    <a:xfrm>
+                      <a:off x="0" y="0"/>
+                      <a:ext cx="5943600" cy="180975"/>
+                    </a:xfrm>
+                    <a:prstGeom prst="rect">
+                      <a:avLst/>
+                    </a:prstGeom>
+                    <a:noFill/>
+                    <a:ln>
+                      <a:noFill/>
+                    </a:ln>
+                  </pic:spPr>
+                </pic:pic>
+              </a:graphicData>
+            </a:graphic>
+          </wp:inline>
+        </w:drawing>
+      </w:r>
+    </w:p>
+    <w:p>
+      <w:pPr>
+        <w:pStyle w:val="NormalWeb"/>
+        <w:shd w:val="clear" w:color="auto" w:fill="FFFFFF"/>
+        <w:rPr>
+          <w:rFonts w:ascii="Source Sans Pro" w:hAnsi="Source Sans Pro"/>
+          <w:color w:val="151C2B"/>
+        </w:rPr>
+      </w:pPr>
+      <w:r>
+        <w:rPr>
+          <w:rFonts w:ascii="Source Sans Pro" w:hAnsi="Source Sans Pro"/>
+          <w:color w:val="151C2B"/>
+        </w:rPr>
+        <w:lastRenderedPageBreak/>
+        <w:t xml:space="preserve">We can also use the man pages to look for special switches in programs that make the program do other things. An example of this would be that (from our very first example) </w:t>
+      </w:r>
+      <w:proofErr w:type="spellStart"/>
+      <w:r>
+        <w:rPr>
+          <w:rFonts w:ascii="Source Sans Pro" w:hAnsi="Source Sans Pro"/>
+          <w:color w:val="151C2B"/>
+        </w:rPr>
+        <w:t>steghide</w:t>
+      </w:r>
+      <w:proofErr w:type="spellEnd"/>
+      <w:r>
+        <w:rPr>
+          <w:rFonts w:ascii="Source Sans Pro" w:hAnsi="Source Sans Pro"/>
+          <w:color w:val="151C2B"/>
+        </w:rPr>
+        <w:t xml:space="preserve"> can be used to both extract and embed files inside an image, based on the switches that you give it. </w:t>
+      </w:r>
+    </w:p>
+    <w:p>
+      <w:pPr>
+        <w:pStyle w:val="NormalWeb"/>
+        <w:shd w:val="clear" w:color="auto" w:fill="FFFFFF"/>
+        <w:spacing w:before="0" w:after="0"/>
+        <w:rPr>
+          <w:rFonts w:ascii="Source Sans Pro" w:hAnsi="Source Sans Pro"/>
+          <w:color w:val="151C2B"/>
+        </w:rPr>
+      </w:pPr>
+      <w:r>
+        <w:rPr>
+          <w:rFonts w:ascii="Source Sans Pro" w:hAnsi="Source Sans Pro"/>
+          <w:color w:val="151C2B"/>
+        </w:rPr>
+        <w:t>For example, if you wanted to display the version number for </w:t>
+      </w:r>
+      <w:r>
+        <w:rPr>
+          <w:rStyle w:val="glossary-term"/>
+          <w:rFonts w:ascii="Source Sans Pro" w:hAnsi="Source Sans Pro"/>
+          <w:color w:val="151C2B"/>
+        </w:rPr>
+        <w:t>SSH</w:t>
+      </w:r>
+      <w:r>
+        <w:rPr>
+          <w:rFonts w:ascii="Source Sans Pro" w:hAnsi="Source Sans Pro"/>
+          <w:color w:val="151C2B"/>
+        </w:rPr>
+        <w:t>, you would scroll down in the </w:t>
+      </w:r>
+      <w:r>
+        <w:rPr>
+          <w:rStyle w:val="HTMLCode"/>
+          <w:rFonts w:ascii="Consolas" w:hAnsi="Consolas"/>
+          <w:b/>
+          <w:bCs/>
+          <w:color w:val="FFFFFF"/>
+          <w:shd w:val="clear" w:color="auto" w:fill="212C42"/>
+        </w:rPr>
+        <w:t>man</w:t>
+      </w:r>
+      <w:r>
+        <w:rPr>
+          <w:rFonts w:ascii="Source Sans Pro" w:hAnsi="Source Sans Pro"/>
+          <w:color w:val="151C2B"/>
+        </w:rPr>
+        <w:t> page until you found an appropriate switch:</w:t>
+      </w:r>
+    </w:p>
+    <w:p>
+      <w:pPr>
+        <w:pStyle w:val="NormalWeb"/>
+        <w:shd w:val="clear" w:color="auto" w:fill="FFFFFF"/>
+        <w:rPr>
+          <w:rFonts w:ascii="Source Sans Pro" w:hAnsi="Source Sans Pro"/>
+          <w:color w:val="151C2B"/>
+        </w:rPr>
+      </w:pPr>
+      <w:r>
+        <w:rPr>
+          <w:rFonts w:ascii="Source Sans Pro" w:hAnsi="Source Sans Pro"/>
+          <w:noProof/>
+          <w:color w:val="151C2B"/>
+        </w:rPr>
+        <w:drawing>
+          <wp:inline distT="0" distB="0" distL="0" distR="0" wp14:anchorId="4C41AA76" wp14:editId="6F54DC98">
+            <wp:extent cx="3848100" cy="317500"/>
+            <wp:effectExtent l="0" t="0" r="0" b="6350"/>
+            <wp:docPr id="806564857" name="Picture 14"/>
+            <wp:cNvGraphicFramePr>
+              <a:graphicFrameLocks xmlns:a="http://schemas.openxmlformats.org/drawingml/2006/main" noChangeAspect="1"/>
+            </wp:cNvGraphicFramePr>
+            <a:graphic xmlns:a="http://schemas.openxmlformats.org/drawingml/2006/main">
+              <a:graphicData uri="http://schemas.openxmlformats.org/drawingml/2006/picture">
+                <pic:pic xmlns:pic="http://schemas.openxmlformats.org/drawingml/2006/picture">
+                  <pic:nvPicPr>
+                    <pic:cNvPr id="0" name="Picture 14"/>
+                    <pic:cNvPicPr>
+                      <a:picLocks noChangeAspect="1" noChangeArrowheads="1"/>
+                    </pic:cNvPicPr>
+                  </pic:nvPicPr>
+                  <pic:blipFill>
+                    <a:blip r:embed="rId31">
+                      <a:extLst>
+                        <a:ext uri="{28A0092B-C50C-407E-A947-70E740481C1C}">
+                          <a14:useLocalDpi xmlns:a14="http://schemas.microsoft.com/office/drawing/2010/main" val="0"/>
+                        </a:ext>
+                      </a:extLst>
+                    </a:blip>
+                    <a:srcRect/>
+                    <a:stretch>
+                      <a:fillRect/>
+                    </a:stretch>
+                  </pic:blipFill>
+                  <pic:spPr bwMode="auto">
+                    <a:xfrm>
+                      <a:off x="0" y="0"/>
+                      <a:ext cx="3848100" cy="317500"/>
+                    </a:xfrm>
+                    <a:prstGeom prst="rect">
+                      <a:avLst/>
+                    </a:prstGeom>
+                    <a:noFill/>
+                    <a:ln>
+                      <a:noFill/>
+                    </a:ln>
+                  </pic:spPr>
+                </pic:pic>
+              </a:graphicData>
+            </a:graphic>
+          </wp:inline>
+        </w:drawing>
+      </w:r>
+    </w:p>
+    <w:p>
+      <w:pPr>
+        <w:pStyle w:val="NormalWeb"/>
+        <w:shd w:val="clear" w:color="auto" w:fill="FFFFFF"/>
+        <w:rPr>
+          <w:rFonts w:ascii="Source Sans Pro" w:hAnsi="Source Sans Pro"/>
+          <w:color w:val="151C2B"/>
+        </w:rPr>
+      </w:pPr>
+      <w:r>
+        <w:rPr>
+          <w:rFonts w:ascii="Source Sans Pro" w:hAnsi="Source Sans Pro"/>
+          <w:color w:val="151C2B"/>
+        </w:rPr>
+        <w:t>Then use it:</w:t>
+      </w:r>
+    </w:p>
+    <w:p>
+      <w:pPr>
+        <w:pStyle w:val="NormalWeb"/>
+        <w:shd w:val="clear" w:color="auto" w:fill="FFFFFF"/>
+        <w:rPr>
+          <w:rFonts w:ascii="Source Sans Pro" w:hAnsi="Source Sans Pro"/>
+          <w:color w:val="151C2B"/>
+        </w:rPr>
+      </w:pPr>
+      <w:r>
+        <w:rPr>
+          <w:rFonts w:ascii="Source Sans Pro" w:hAnsi="Source Sans Pro"/>
+          <w:noProof/>
+          <w:color w:val="151C2B"/>
+        </w:rPr>
+        <w:drawing>
+          <wp:inline distT="0" distB="0" distL="0" distR="0" wp14:anchorId="0E35599F" wp14:editId="7953278D">
+            <wp:extent cx="4660900" cy="317500"/>
+            <wp:effectExtent l="0" t="0" r="6350" b="6350"/>
+            <wp:docPr id="2139511942" name="Picture 13"/>
+            <wp:cNvGraphicFramePr>
+              <a:graphicFrameLocks xmlns:a="http://schemas.openxmlformats.org/drawingml/2006/main" noChangeAspect="1"/>
+            </wp:cNvGraphicFramePr>
+            <a:graphic xmlns:a="http://schemas.openxmlformats.org/drawingml/2006/main">
+              <a:graphicData uri="http://schemas.openxmlformats.org/drawingml/2006/picture">
+                <pic:pic xmlns:pic="http://schemas.openxmlformats.org/drawingml/2006/picture">
+                  <pic:nvPicPr>
+                    <pic:cNvPr id="0" name="Picture 15"/>
+                    <pic:cNvPicPr>
+                      <a:picLocks noChangeAspect="1" noChangeArrowheads="1"/>
+                    </pic:cNvPicPr>
+                  </pic:nvPicPr>
+                  <pic:blipFill>
+                    <a:blip r:embed="rId32">
+                      <a:extLst>
+                        <a:ext uri="{28A0092B-C50C-407E-A947-70E740481C1C}">
+                          <a14:useLocalDpi xmlns:a14="http://schemas.microsoft.com/office/drawing/2010/main" val="0"/>
+                        </a:ext>
+                      </a:extLst>
+                    </a:blip>
+                    <a:srcRect/>
+                    <a:stretch>
+                      <a:fillRect/>
+                    </a:stretch>
+                  </pic:blipFill>
+                  <pic:spPr bwMode="auto">
+                    <a:xfrm>
+                      <a:off x="0" y="0"/>
+                      <a:ext cx="4660900" cy="317500"/>
+                    </a:xfrm>
+                    <a:prstGeom prst="rect">
+                      <a:avLst/>
+                    </a:prstGeom>
+                    <a:noFill/>
+                    <a:ln>
+                      <a:noFill/>
+                    </a:ln>
+                  </pic:spPr>
+                </pic:pic>
+              </a:graphicData>
+            </a:graphic>
+          </wp:inline>
+        </w:drawing>
+      </w:r>
+    </w:p>
+    <w:p>
+      <w:pPr>
+        <w:pStyle w:val="NormalWeb"/>
+        <w:shd w:val="clear" w:color="auto" w:fill="FFFFFF"/>
+        <w:rPr>
+          <w:rFonts w:ascii="Source Sans Pro" w:hAnsi="Source Sans Pro"/>
+          <w:color w:val="151C2B"/>
+        </w:rPr>
+      </w:pPr>
+      <w:r>
+        <w:rPr>
+          <w:rFonts w:ascii="Source Sans Pro" w:hAnsi="Source Sans Pro"/>
+          <w:color w:val="151C2B"/>
+        </w:rPr>
+        <w:t>Another way to find that switch would have been to search the </w:t>
+      </w:r>
+      <w:r>
+        <w:rPr>
+          <w:rStyle w:val="HTMLCode"/>
+          <w:rFonts w:ascii="Consolas" w:hAnsi="Consolas"/>
+          <w:b/>
+          <w:bCs/>
+          <w:color w:val="FFFFFF"/>
+          <w:shd w:val="clear" w:color="auto" w:fill="212C42"/>
+        </w:rPr>
+        <w:t>man</w:t>
+      </w:r>
+      <w:r>
+        <w:rPr>
+          <w:rFonts w:ascii="Source Sans Pro" w:hAnsi="Source Sans Pro"/>
+          <w:color w:val="151C2B"/>
+        </w:rPr>
+        <w:t> page for the correct switch using grep:</w:t>
+      </w:r>
+    </w:p>
+    <w:p>
+      <w:pPr>
+        <w:pStyle w:val="NormalWeb"/>
+        <w:shd w:val="clear" w:color="auto" w:fill="FFFFFF"/>
+        <w:rPr>
+          <w:rFonts w:ascii="Source Sans Pro" w:hAnsi="Source Sans Pro"/>
+          <w:color w:val="151C2B"/>
+        </w:rPr>
+      </w:pPr>
+      <w:r>
+        <w:rPr>
+          <w:rFonts w:ascii="Source Sans Pro" w:hAnsi="Source Sans Pro"/>
+          <w:noProof/>
+          <w:color w:val="151C2B"/>
+        </w:rPr>
+        <w:drawing>
+          <wp:inline distT="0" distB="0" distL="0" distR="0" wp14:anchorId="2FBBD9B1" wp14:editId="4D47A5EB">
+            <wp:extent cx="4597400" cy="336550"/>
+            <wp:effectExtent l="0" t="0" r="0" b="6350"/>
+            <wp:docPr id="1509466335" name="Picture 12"/>
+            <wp:cNvGraphicFramePr>
+              <a:graphicFrameLocks xmlns:a="http://schemas.openxmlformats.org/drawingml/2006/main" noChangeAspect="1"/>
+            </wp:cNvGraphicFramePr>
+            <a:graphic xmlns:a="http://schemas.openxmlformats.org/drawingml/2006/main">
+              <a:graphicData uri="http://schemas.openxmlformats.org/drawingml/2006/picture">
+                <pic:pic xmlns:pic="http://schemas.openxmlformats.org/drawingml/2006/picture">
+                  <pic:nvPicPr>
+                    <pic:cNvPr id="0" name="Picture 16"/>
+                    <pic:cNvPicPr>
+                      <a:picLocks noChangeAspect="1" noChangeArrowheads="1"/>
+                    </pic:cNvPicPr>
+                  </pic:nvPicPr>
+                  <pic:blipFill>
+                    <a:blip r:embed="rId33">
+                      <a:extLst>
+                        <a:ext uri="{28A0092B-C50C-407E-A947-70E740481C1C}">
+                          <a14:useLocalDpi xmlns:a14="http://schemas.microsoft.com/office/drawing/2010/main" val="0"/>
+                        </a:ext>
+                      </a:extLst>
+                    </a:blip>
+                    <a:srcRect/>
+                    <a:stretch>
+                      <a:fillRect/>
+                    </a:stretch>
+                  </pic:blipFill>
+                  <pic:spPr bwMode="auto">
+                    <a:xfrm>
+                      <a:off x="0" y="0"/>
+                      <a:ext cx="4597400" cy="336550"/>
+                    </a:xfrm>
+                    <a:prstGeom prst="rect">
+                      <a:avLst/>
+                    </a:prstGeom>
+                    <a:noFill/>
+                    <a:ln>
+                      <a:noFill/>
+                    </a:ln>
+                  </pic:spPr>
+                </pic:pic>
+              </a:graphicData>
+            </a:graphic>
+          </wp:inline>
+        </w:drawing>
+      </w:r>
+    </w:p>
+    <w:p>
+      <w:pPr>
+        <w:rPr>
+          <w:rFonts w:ascii="Arial" w:hAnsi="Arial" w:cs="Arial"/>
+          <w:b/>
+          <w:bCs/>
+          <w:sz w:val="28"/>
+          <w:szCs w:val="28"/>
+        </w:rPr>
+      </w:pPr>
+      <w:r>
+        <w:rPr>
+          <w:rFonts w:ascii="Arial" w:hAnsi="Arial" w:cs="Arial"/>
+          <w:b/>
+          <w:bCs/>
+          <w:sz w:val="28"/>
+          <w:szCs w:val="28"/>
+          <w:highlight w:val="yellow"/>
+        </w:rPr>
+        <w:t>Final Thoughts</w:t>
+      </w:r>
+    </w:p>
+    <w:p>
+      <w:pPr>
+        <w:pStyle w:val="NormalWeb"/>
+        <w:shd w:val="clear" w:color="auto" w:fill="FFFFFF"/>
+        <w:spacing w:before="0" w:after="0"/>
+        <w:rPr>
+          <w:rFonts w:ascii="Source Sans Pro" w:hAnsi="Source Sans Pro"/>
+          <w:color w:val="151C2B"/>
+        </w:rPr>
+      </w:pPr>
+      <w:r>
+        <w:rPr>
+          <w:rFonts w:ascii="Source Sans Pro" w:hAnsi="Source Sans Pro"/>
+          <w:color w:val="151C2B"/>
+        </w:rPr>
+        <w:t xml:space="preserve">You may have been told in school that there are good sources and bad sources of information. That may be true when it comes to essays and referencing information; however, it's my pleasure to state that it does not apply here. Any information can potentially be useful -- so feel free to use blogs, </w:t>
+      </w:r>
+      <w:proofErr w:type="spellStart"/>
+      <w:r>
+        <w:rPr>
+          <w:rFonts w:ascii="Source Sans Pro" w:hAnsi="Source Sans Pro"/>
+          <w:color w:val="151C2B"/>
+        </w:rPr>
+        <w:t>wikipedia</w:t>
+      </w:r>
+      <w:proofErr w:type="spellEnd"/>
+      <w:r>
+        <w:rPr>
+          <w:rFonts w:ascii="Source Sans Pro" w:hAnsi="Source Sans Pro"/>
+          <w:color w:val="151C2B"/>
+        </w:rPr>
+        <w:t>, or anything else that contains what you're looking for! Blogs especially can often be very valuable for learning when it comes to information security, as many security researchers keep a blog.</w:t>
+      </w:r>
+    </w:p>
+    <w:p>
+      <w:pPr>
+        <w:pStyle w:val="NormalWeb"/>
+        <w:shd w:val="clear" w:color="auto" w:fill="FFFFFF"/>
+        <w:rPr>
+          <w:rFonts w:ascii="Source Sans Pro" w:hAnsi="Source Sans Pro"/>
+          <w:color w:val="151C2B"/>
+        </w:rPr>
+      </w:pPr>
+      <w:r>
+        <w:rPr>
+          <w:rFonts w:ascii="Source Sans Pro" w:hAnsi="Source Sans Pro"/>
+          <w:color w:val="151C2B"/>
+        </w:rPr>
+        <w:t xml:space="preserve">Having completed this room, you hopefully now have established the basis of a methodology to tackle research questions that you come across by yourself. The vast majority of rooms on </w:t>
+      </w:r>
+      <w:proofErr w:type="spellStart"/>
+      <w:r>
+        <w:rPr>
+          <w:rFonts w:ascii="Source Sans Pro" w:hAnsi="Source Sans Pro"/>
+          <w:color w:val="151C2B"/>
+        </w:rPr>
+        <w:t>TryHackMe</w:t>
+      </w:r>
+      <w:proofErr w:type="spellEnd"/>
+      <w:r>
+        <w:rPr>
+          <w:rFonts w:ascii="Source Sans Pro" w:hAnsi="Source Sans Pro"/>
+          <w:color w:val="151C2B"/>
+        </w:rPr>
+        <w:t xml:space="preserve"> can be solved purely using knowledge found on Google, so please take the opportunity to improve your skills by Googling any problems you come across!</w:t>
+      </w:r>
+    </w:p>
+    <w:p>
+      <w:pPr>
+        <w:pStyle w:val="NormalWeb"/>
+        <w:shd w:val="clear" w:color="auto" w:fill="FFFFFF"/>
+        <w:spacing w:before="0" w:after="0"/>
+        <w:rPr>
+          <w:rFonts w:ascii="Source Sans Pro" w:hAnsi="Source Sans Pro"/>
+          <w:color w:val="151C2B"/>
+        </w:rPr>
+      </w:pPr>
+      <w:r>
+        <w:rPr>
+          <w:rFonts w:ascii="Source Sans Pro" w:hAnsi="Source Sans Pro"/>
+          <w:color w:val="151C2B"/>
+        </w:rPr>
+        <w:t xml:space="preserve">As a follow-up to this room, complete </w:t>
+      </w:r>
+      <w:proofErr w:type="spellStart"/>
+      <w:r>
+        <w:rPr>
+          <w:rFonts w:ascii="Source Sans Pro" w:hAnsi="Source Sans Pro"/>
+          <w:color w:val="151C2B"/>
+        </w:rPr>
+        <w:t>CMNatic's</w:t>
+      </w:r>
+      <w:proofErr w:type="spellEnd"/>
+      <w:r>
+        <w:rPr>
+          <w:rFonts w:ascii="Source Sans Pro" w:hAnsi="Source Sans Pro"/>
+          <w:color w:val="151C2B"/>
+        </w:rPr>
+        <w:t> </w:t>
+      </w:r>
+      <w:hyperlink r:id="rId34" w:tgtFrame="_blank" w:history="1">
+        <w:r>
+          <w:rPr>
+            <w:rStyle w:val="Hyperlink"/>
+            <w:rFonts w:ascii="Source Sans Pro" w:hAnsi="Source Sans Pro"/>
+            <w:color w:val="1153E4"/>
+            <w:u w:val="none"/>
+          </w:rPr>
+          <w:t>Google Dorking</w:t>
+        </w:r>
+      </w:hyperlink>
+      <w:r>
+        <w:rPr>
+          <w:rFonts w:ascii="Source Sans Pro" w:hAnsi="Source Sans Pro"/>
+          <w:color w:val="151C2B"/>
+        </w:rPr>
+        <w:t> room to learn some advanced Google tricks!</w:t>
+      </w:r>
+    </w:p>
+    <w:p>
+      <w:pPr>
+        <w:rPr>
+          <w:rFonts w:ascii="Arial" w:hAnsi="Arial" w:cs="Arial"/>
+          <w:b/>
+          <w:bCs/>
           <w:sz w:val="28"/>
           <w:szCs w:val="28"/>
         </w:rPr>
@@ -3511,9 +5390,9 @@
     </w:lvl>
   </w:abstractNum>
   <w:abstractNum w:abstractNumId="3" w15:restartNumberingAfterBreak="0">
-    <w:nsid w:val="34AA1229"/>
+    <w:nsid w:val="28086580"/>
     <w:multiLevelType w:val="multilevel"/>
-    <w:tmpl w:val="C21647F8"/>
+    <w:tmpl w:val="7C263450"/>
     <w:lvl w:ilvl="0">
       <w:start w:val="1"/>
       <w:numFmt w:val="bullet"/>
@@ -3660,9 +5539,9 @@
     </w:lvl>
   </w:abstractNum>
   <w:abstractNum w:abstractNumId="4" w15:restartNumberingAfterBreak="0">
-    <w:nsid w:val="4E5671B7"/>
+    <w:nsid w:val="34AA1229"/>
     <w:multiLevelType w:val="multilevel"/>
-    <w:tmpl w:val="71589C80"/>
+    <w:tmpl w:val="C21647F8"/>
     <w:lvl w:ilvl="0">
       <w:start w:val="1"/>
       <w:numFmt w:val="bullet"/>
@@ -3809,9 +5688,9 @@
     </w:lvl>
   </w:abstractNum>
   <w:abstractNum w:abstractNumId="5" w15:restartNumberingAfterBreak="0">
-    <w:nsid w:val="4EC9303D"/>
+    <w:nsid w:val="4E5671B7"/>
     <w:multiLevelType w:val="multilevel"/>
-    <w:tmpl w:val="C79E9F40"/>
+    <w:tmpl w:val="71589C80"/>
     <w:lvl w:ilvl="0">
       <w:start w:val="1"/>
       <w:numFmt w:val="bullet"/>
@@ -3957,14 +5836,163 @@
       </w:rPr>
     </w:lvl>
   </w:abstractNum>
+  <w:abstractNum w:abstractNumId="6" w15:restartNumberingAfterBreak="0">
+    <w:nsid w:val="4EC9303D"/>
+    <w:multiLevelType w:val="multilevel"/>
+    <w:tmpl w:val="C79E9F40"/>
+    <w:lvl w:ilvl="0">
+      <w:start w:val="1"/>
+      <w:numFmt w:val="bullet"/>
+      <w:lvlText w:val=""/>
+      <w:lvlJc w:val="left"/>
+      <w:pPr>
+        <w:tabs>
+          <w:tab w:val="num" w:pos="720"/>
+        </w:tabs>
+        <w:ind w:left="720" w:hanging="360"/>
+      </w:pPr>
+      <w:rPr>
+        <w:rFonts w:ascii="Symbol" w:hAnsi="Symbol" w:hint="default"/>
+        <w:sz w:val="20"/>
+      </w:rPr>
+    </w:lvl>
+    <w:lvl w:ilvl="1" w:tentative="1">
+      <w:start w:val="1"/>
+      <w:numFmt w:val="bullet"/>
+      <w:lvlText w:val=""/>
+      <w:lvlJc w:val="left"/>
+      <w:pPr>
+        <w:tabs>
+          <w:tab w:val="num" w:pos="1440"/>
+        </w:tabs>
+        <w:ind w:left="1440" w:hanging="360"/>
+      </w:pPr>
+      <w:rPr>
+        <w:rFonts w:ascii="Symbol" w:hAnsi="Symbol" w:hint="default"/>
+        <w:sz w:val="20"/>
+      </w:rPr>
+    </w:lvl>
+    <w:lvl w:ilvl="2" w:tentative="1">
+      <w:start w:val="1"/>
+      <w:numFmt w:val="bullet"/>
+      <w:lvlText w:val=""/>
+      <w:lvlJc w:val="left"/>
+      <w:pPr>
+        <w:tabs>
+          <w:tab w:val="num" w:pos="2160"/>
+        </w:tabs>
+        <w:ind w:left="2160" w:hanging="360"/>
+      </w:pPr>
+      <w:rPr>
+        <w:rFonts w:ascii="Symbol" w:hAnsi="Symbol" w:hint="default"/>
+        <w:sz w:val="20"/>
+      </w:rPr>
+    </w:lvl>
+    <w:lvl w:ilvl="3" w:tentative="1">
+      <w:start w:val="1"/>
+      <w:numFmt w:val="bullet"/>
+      <w:lvlText w:val=""/>
+      <w:lvlJc w:val="left"/>
+      <w:pPr>
+        <w:tabs>
+          <w:tab w:val="num" w:pos="2880"/>
+        </w:tabs>
+        <w:ind w:left="2880" w:hanging="360"/>
+      </w:pPr>
+      <w:rPr>
+        <w:rFonts w:ascii="Symbol" w:hAnsi="Symbol" w:hint="default"/>
+        <w:sz w:val="20"/>
+      </w:rPr>
+    </w:lvl>
+    <w:lvl w:ilvl="4" w:tentative="1">
+      <w:start w:val="1"/>
+      <w:numFmt w:val="bullet"/>
+      <w:lvlText w:val=""/>
+      <w:lvlJc w:val="left"/>
+      <w:pPr>
+        <w:tabs>
+          <w:tab w:val="num" w:pos="3600"/>
+        </w:tabs>
+        <w:ind w:left="3600" w:hanging="360"/>
+      </w:pPr>
+      <w:rPr>
+        <w:rFonts w:ascii="Symbol" w:hAnsi="Symbol" w:hint="default"/>
+        <w:sz w:val="20"/>
+      </w:rPr>
+    </w:lvl>
+    <w:lvl w:ilvl="5" w:tentative="1">
+      <w:start w:val="1"/>
+      <w:numFmt w:val="bullet"/>
+      <w:lvlText w:val=""/>
+      <w:lvlJc w:val="left"/>
+      <w:pPr>
+        <w:tabs>
+          <w:tab w:val="num" w:pos="4320"/>
+        </w:tabs>
+        <w:ind w:left="4320" w:hanging="360"/>
+      </w:pPr>
+      <w:rPr>
+        <w:rFonts w:ascii="Symbol" w:hAnsi="Symbol" w:hint="default"/>
+        <w:sz w:val="20"/>
+      </w:rPr>
+    </w:lvl>
+    <w:lvl w:ilvl="6" w:tentative="1">
+      <w:start w:val="1"/>
+      <w:numFmt w:val="bullet"/>
+      <w:lvlText w:val=""/>
+      <w:lvlJc w:val="left"/>
+      <w:pPr>
+        <w:tabs>
+          <w:tab w:val="num" w:pos="5040"/>
+        </w:tabs>
+        <w:ind w:left="5040" w:hanging="360"/>
+      </w:pPr>
+      <w:rPr>
+        <w:rFonts w:ascii="Symbol" w:hAnsi="Symbol" w:hint="default"/>
+        <w:sz w:val="20"/>
+      </w:rPr>
+    </w:lvl>
+    <w:lvl w:ilvl="7" w:tentative="1">
+      <w:start w:val="1"/>
+      <w:numFmt w:val="bullet"/>
+      <w:lvlText w:val=""/>
+      <w:lvlJc w:val="left"/>
+      <w:pPr>
+        <w:tabs>
+          <w:tab w:val="num" w:pos="5760"/>
+        </w:tabs>
+        <w:ind w:left="5760" w:hanging="360"/>
+      </w:pPr>
+      <w:rPr>
+        <w:rFonts w:ascii="Symbol" w:hAnsi="Symbol" w:hint="default"/>
+        <w:sz w:val="20"/>
+      </w:rPr>
+    </w:lvl>
+    <w:lvl w:ilvl="8" w:tentative="1">
+      <w:start w:val="1"/>
+      <w:numFmt w:val="bullet"/>
+      <w:lvlText w:val=""/>
+      <w:lvlJc w:val="left"/>
+      <w:pPr>
+        <w:tabs>
+          <w:tab w:val="num" w:pos="6480"/>
+        </w:tabs>
+        <w:ind w:left="6480" w:hanging="360"/>
+      </w:pPr>
+      <w:rPr>
+        <w:rFonts w:ascii="Symbol" w:hAnsi="Symbol" w:hint="default"/>
+        <w:sz w:val="20"/>
+      </w:rPr>
+    </w:lvl>
+  </w:abstractNum>
   <w:num w:numId="1" w16cid:durableId="1725373535">
-    <w:abstractNumId w:val="5"/>
+    <w:abstractNumId w:val="6"/>
   </w:num>
   <w:num w:numId="2" w16cid:durableId="1710377001">
     <w:abstractNumId w:val="2"/>
   </w:num>
   <w:num w:numId="3" w16cid:durableId="584805866">
-    <w:abstractNumId w:val="3"/>
+    <w:abstractNumId w:val="4"/>
   </w:num>
   <w:num w:numId="4" w16cid:durableId="1318072349">
     <w:abstractNumId w:val="1"/>
@@ -3973,7 +6001,10 @@
     <w:abstractNumId w:val="0"/>
   </w:num>
   <w:num w:numId="6" w16cid:durableId="877475401">
-    <w:abstractNumId w:val="4"/>
+    <w:abstractNumId w:val="5"/>
+  </w:num>
+  <w:num w:numId="7" w16cid:durableId="344868706">
+    <w:abstractNumId w:val="3"/>
   </w:num>
 </w:numbering>
 </file>
@@ -4452,6 +6483,19 @@
       <w:iCs/>
     </w:rPr>
   </w:style>
+  <w:style w:type="character" w:styleId="HTMLCode">
+    <w:name w:val="HTML Code"/>
+    <w:basedOn w:val="DefaultParagraphFont"/>
+    <w:uiPriority w:val="99"/>
+    <w:semiHidden/>
+    <w:unhideWhenUsed/>
+    <w:rsid w:val="00137E4C"/>
+    <w:rPr>
+      <w:rFonts w:ascii="Courier New" w:eastAsia="Times New Roman" w:hAnsi="Courier New" w:cs="Courier New"/>
+      <w:sz w:val="20"/>
+      <w:szCs w:val="20"/>
+    </w:rPr>
+  </w:style>
 </w:styles>
 </file>
 

</xml_diff>